<commit_message>
updated langchain/k/simpleRAG & Week2 finetunning.docx
</commit_message>
<xml_diff>
--- a/Artificial Intelligence/GenAI/Coursera Notes/Week#2 Fine Tuning.docx
+++ b/Artificial Intelligence/GenAI/Coursera Notes/Week#2 Fine Tuning.docx
@@ -694,6 +694,7 @@
     </w:p>
     <w:p>
       <w:pPr>
+        <w:spacing w:after="0"/>
         <w:jc w:val="center"/>
         <w:rPr>
           <w:b/>
@@ -704,24 +705,26 @@
     </w:p>
     <w:p>
       <w:pPr>
+        <w:spacing w:after="0"/>
         <w:jc w:val="center"/>
         <w:rPr>
           <w:b/>
-          <w:sz w:val="28"/>
-          <w:szCs w:val="28"/>
+          <w:sz w:val="36"/>
+          <w:szCs w:val="36"/>
         </w:rPr>
       </w:pPr>
       <w:r>
         <w:rPr>
           <w:b/>
-          <w:sz w:val="28"/>
-          <w:szCs w:val="28"/>
+          <w:sz w:val="36"/>
+          <w:szCs w:val="36"/>
         </w:rPr>
         <w:t>Fine Tuning</w:t>
       </w:r>
     </w:p>
     <w:p>
       <w:pPr>
+        <w:spacing w:after="0"/>
         <w:jc w:val="center"/>
         <w:rPr>
           <w:b/>
@@ -732,13 +735,16 @@
     </w:p>
     <w:p>
       <w:pPr>
-        <w:rPr>
-          <w:sz w:val="28"/>
-          <w:szCs w:val="28"/>
-        </w:rPr>
-      </w:pPr>
-      <w:r>
-        <w:rPr>
+        <w:spacing w:after="0"/>
+        <w:rPr>
+          <w:b/>
+          <w:sz w:val="28"/>
+          <w:szCs w:val="28"/>
+        </w:rPr>
+      </w:pPr>
+      <w:r>
+        <w:rPr>
+          <w:b/>
           <w:sz w:val="28"/>
           <w:szCs w:val="28"/>
         </w:rPr>
@@ -747,37 +753,67 @@
     </w:p>
     <w:p>
       <w:pPr>
-        <w:rPr>
-          <w:b/>
-          <w:sz w:val="28"/>
-          <w:szCs w:val="28"/>
-        </w:rPr>
-      </w:pPr>
-      <w:r>
-        <w:rPr>
-          <w:b/>
-          <w:sz w:val="28"/>
-          <w:szCs w:val="28"/>
-        </w:rPr>
-        <w:t xml:space="preserve">Limitation of in context </w:t>
-      </w:r>
-      <w:proofErr w:type="gramStart"/>
-      <w:r>
-        <w:rPr>
-          <w:b/>
-          <w:sz w:val="28"/>
-          <w:szCs w:val="28"/>
-        </w:rPr>
-        <w:t>learning(</w:t>
-      </w:r>
-      <w:proofErr w:type="gramEnd"/>
-      <w:r>
-        <w:rPr>
-          <w:b/>
-          <w:sz w:val="28"/>
-          <w:szCs w:val="28"/>
-        </w:rPr>
-        <w:t>one shot, few shot):</w:t>
+        <w:spacing w:after="0"/>
+        <w:rPr>
+          <w:sz w:val="28"/>
+          <w:szCs w:val="28"/>
+        </w:rPr>
+      </w:pPr>
+      <w:r>
+        <w:rPr>
+          <w:sz w:val="28"/>
+          <w:szCs w:val="28"/>
+        </w:rPr>
+        <w:t>There are l</w:t>
+      </w:r>
+      <w:r>
+        <w:rPr>
+          <w:sz w:val="28"/>
+          <w:szCs w:val="28"/>
+        </w:rPr>
+        <w:t>imitation</w:t>
+      </w:r>
+      <w:r>
+        <w:rPr>
+          <w:sz w:val="28"/>
+          <w:szCs w:val="28"/>
+        </w:rPr>
+        <w:t>s</w:t>
+      </w:r>
+      <w:r>
+        <w:rPr>
+          <w:sz w:val="28"/>
+          <w:szCs w:val="28"/>
+        </w:rPr>
+        <w:t xml:space="preserve"> of in context </w:t>
+      </w:r>
+      <w:r>
+        <w:rPr>
+          <w:sz w:val="28"/>
+          <w:szCs w:val="28"/>
+        </w:rPr>
+        <w:t>learning (</w:t>
+      </w:r>
+      <w:r>
+        <w:rPr>
+          <w:sz w:val="28"/>
+          <w:szCs w:val="28"/>
+        </w:rPr>
+        <w:t>one shot, few shot)</w:t>
+      </w:r>
+      <w:r>
+        <w:rPr>
+          <w:sz w:val="28"/>
+          <w:szCs w:val="28"/>
+        </w:rPr>
+        <w:t xml:space="preserve"> because</w:t>
+      </w:r>
+      <w:r>
+        <w:rPr>
+          <w:sz w:val="28"/>
+          <w:szCs w:val="28"/>
+        </w:rPr>
+        <w:t>:</w:t>
       </w:r>
     </w:p>
     <w:p>
@@ -787,6 +823,7 @@
           <w:ilvl w:val="0"/>
           <w:numId w:val="1"/>
         </w:numPr>
+        <w:spacing w:after="0"/>
         <w:rPr>
           <w:sz w:val="28"/>
           <w:szCs w:val="28"/>
@@ -814,6 +851,7 @@
           <w:ilvl w:val="0"/>
           <w:numId w:val="1"/>
         </w:numPr>
+        <w:spacing w:after="0"/>
         <w:rPr>
           <w:sz w:val="28"/>
           <w:szCs w:val="28"/>
@@ -848,6 +886,7 @@
           <w:ilvl w:val="0"/>
           <w:numId w:val="1"/>
         </w:numPr>
+        <w:spacing w:after="0"/>
         <w:rPr>
           <w:sz w:val="28"/>
           <w:szCs w:val="28"/>
@@ -864,14 +903,26 @@
     <w:p>
       <w:pPr>
         <w:pStyle w:val="ListParagraph"/>
-        <w:rPr>
-          <w:sz w:val="28"/>
-          <w:szCs w:val="28"/>
-        </w:rPr>
-      </w:pPr>
-    </w:p>
-    <w:p>
-      <w:pPr>
+        <w:spacing w:after="0"/>
+        <w:rPr>
+          <w:sz w:val="28"/>
+          <w:szCs w:val="28"/>
+        </w:rPr>
+      </w:pPr>
+    </w:p>
+    <w:p>
+      <w:pPr>
+        <w:pStyle w:val="ListParagraph"/>
+        <w:spacing w:after="0"/>
+        <w:rPr>
+          <w:sz w:val="28"/>
+          <w:szCs w:val="28"/>
+        </w:rPr>
+      </w:pPr>
+    </w:p>
+    <w:p>
+      <w:pPr>
+        <w:spacing w:after="0"/>
         <w:rPr>
           <w:sz w:val="28"/>
           <w:szCs w:val="28"/>
@@ -887,6 +938,7 @@
     </w:p>
     <w:p>
       <w:pPr>
+        <w:spacing w:after="0"/>
         <w:rPr>
           <w:sz w:val="28"/>
           <w:szCs w:val="28"/>
@@ -903,6 +955,71 @@
     </w:p>
     <w:p>
       <w:pPr>
+        <w:spacing w:after="0"/>
+        <w:rPr>
+          <w:sz w:val="28"/>
+          <w:szCs w:val="28"/>
+        </w:rPr>
+      </w:pPr>
+    </w:p>
+    <w:p>
+      <w:pPr>
+        <w:spacing w:after="0"/>
+        <w:rPr>
+          <w:sz w:val="28"/>
+          <w:szCs w:val="28"/>
+        </w:rPr>
+      </w:pPr>
+      <w:r>
+        <w:rPr>
+          <w:b/>
+          <w:sz w:val="28"/>
+          <w:szCs w:val="28"/>
+        </w:rPr>
+        <w:t>Instruction fine tuning</w:t>
+      </w:r>
+      <w:r>
+        <w:rPr>
+          <w:b/>
+          <w:sz w:val="28"/>
+          <w:szCs w:val="28"/>
+        </w:rPr>
+        <w:t>:</w:t>
+      </w:r>
+      <w:r>
+        <w:rPr>
+          <w:sz w:val="28"/>
+          <w:szCs w:val="28"/>
+        </w:rPr>
+        <w:t xml:space="preserve"> </w:t>
+      </w:r>
+      <w:r>
+        <w:rPr>
+          <w:sz w:val="28"/>
+          <w:szCs w:val="28"/>
+        </w:rPr>
+        <w:t>T</w:t>
+      </w:r>
+      <w:r>
+        <w:rPr>
+          <w:sz w:val="28"/>
+          <w:szCs w:val="28"/>
+        </w:rPr>
+        <w:t>rains the model using example that demonstrates how it should respond to a specific instruction.</w:t>
+      </w:r>
+    </w:p>
+    <w:p>
+      <w:pPr>
+        <w:spacing w:after="0"/>
+        <w:rPr>
+          <w:sz w:val="28"/>
+          <w:szCs w:val="28"/>
+        </w:rPr>
+      </w:pPr>
+    </w:p>
+    <w:p>
+      <w:pPr>
+        <w:spacing w:after="0"/>
         <w:rPr>
           <w:sz w:val="28"/>
           <w:szCs w:val="28"/>
@@ -916,6 +1033,225 @@
         </w:rPr>
         <w:drawing>
           <wp:inline distT="0" distB="0" distL="0" distR="0">
+            <wp:extent cx="5943600" cy="2352675"/>
+            <wp:effectExtent l="0" t="0" r="0" b="9525"/>
+            <wp:docPr id="2" name="Picture 2"/>
+            <wp:cNvGraphicFramePr>
+              <a:graphicFrameLocks xmlns:a="http://schemas.openxmlformats.org/drawingml/2006/main" noChangeAspect="1"/>
+            </wp:cNvGraphicFramePr>
+            <a:graphic xmlns:a="http://schemas.openxmlformats.org/drawingml/2006/main">
+              <a:graphicData uri="http://schemas.openxmlformats.org/drawingml/2006/picture">
+                <pic:pic xmlns:pic="http://schemas.openxmlformats.org/drawingml/2006/picture">
+                  <pic:nvPicPr>
+                    <pic:cNvPr id="0" name="Instruction fine tuning.png"/>
+                    <pic:cNvPicPr/>
+                  </pic:nvPicPr>
+                  <pic:blipFill>
+                    <a:blip r:embed="rId6">
+                      <a:extLst>
+                        <a:ext uri="{28A0092B-C50C-407E-A947-70E740481C1C}">
+                          <a14:useLocalDpi xmlns:a14="http://schemas.microsoft.com/office/drawing/2010/main" val="0"/>
+                        </a:ext>
+                      </a:extLst>
+                    </a:blip>
+                    <a:stretch>
+                      <a:fillRect/>
+                    </a:stretch>
+                  </pic:blipFill>
+                  <pic:spPr>
+                    <a:xfrm>
+                      <a:off x="0" y="0"/>
+                      <a:ext cx="5943600" cy="2352675"/>
+                    </a:xfrm>
+                    <a:prstGeom prst="rect">
+                      <a:avLst/>
+                    </a:prstGeom>
+                  </pic:spPr>
+                </pic:pic>
+              </a:graphicData>
+            </a:graphic>
+          </wp:inline>
+        </w:drawing>
+      </w:r>
+    </w:p>
+    <w:p>
+      <w:pPr>
+        <w:spacing w:after="0"/>
+        <w:rPr>
+          <w:sz w:val="28"/>
+          <w:szCs w:val="28"/>
+        </w:rPr>
+      </w:pPr>
+    </w:p>
+    <w:p>
+      <w:pPr>
+        <w:spacing w:after="0"/>
+        <w:rPr>
+          <w:sz w:val="28"/>
+          <w:szCs w:val="28"/>
+        </w:rPr>
+      </w:pPr>
+      <w:r>
+        <w:rPr>
+          <w:sz w:val="28"/>
+          <w:szCs w:val="28"/>
+        </w:rPr>
+        <w:t>Where all the model weights are updated is known as full fine tuning.</w:t>
+      </w:r>
+    </w:p>
+    <w:p>
+      <w:pPr>
+        <w:spacing w:after="0"/>
+        <w:rPr>
+          <w:sz w:val="28"/>
+          <w:szCs w:val="28"/>
+        </w:rPr>
+      </w:pPr>
+    </w:p>
+    <w:p>
+      <w:pPr>
+        <w:spacing w:after="0"/>
+        <w:rPr>
+          <w:sz w:val="28"/>
+          <w:szCs w:val="28"/>
+        </w:rPr>
+      </w:pPr>
+      <w:r>
+        <w:rPr>
+          <w:sz w:val="28"/>
+          <w:szCs w:val="28"/>
+        </w:rPr>
+        <w:t xml:space="preserve">How do you go about Instruction fine tuning an </w:t>
+      </w:r>
+      <w:proofErr w:type="gramStart"/>
+      <w:r>
+        <w:rPr>
+          <w:sz w:val="28"/>
+          <w:szCs w:val="28"/>
+        </w:rPr>
+        <w:t>LLM:</w:t>
+      </w:r>
+      <w:proofErr w:type="gramEnd"/>
+    </w:p>
+    <w:p>
+      <w:pPr>
+        <w:pStyle w:val="ListParagraph"/>
+        <w:numPr>
+          <w:ilvl w:val="0"/>
+          <w:numId w:val="7"/>
+        </w:numPr>
+        <w:spacing w:after="0"/>
+        <w:rPr>
+          <w:sz w:val="28"/>
+          <w:szCs w:val="28"/>
+        </w:rPr>
+      </w:pPr>
+      <w:r>
+        <w:rPr>
+          <w:sz w:val="28"/>
+          <w:szCs w:val="28"/>
+        </w:rPr>
+        <w:t>Prepare your training data.</w:t>
+      </w:r>
+    </w:p>
+    <w:p>
+      <w:pPr>
+        <w:pStyle w:val="ListParagraph"/>
+        <w:numPr>
+          <w:ilvl w:val="0"/>
+          <w:numId w:val="7"/>
+        </w:numPr>
+        <w:spacing w:after="0"/>
+        <w:rPr>
+          <w:sz w:val="28"/>
+          <w:szCs w:val="28"/>
+        </w:rPr>
+      </w:pPr>
+      <w:r>
+        <w:rPr>
+          <w:sz w:val="28"/>
+          <w:szCs w:val="28"/>
+        </w:rPr>
+        <w:t xml:space="preserve">Divide the dataset into </w:t>
+      </w:r>
+      <w:r>
+        <w:rPr>
+          <w:sz w:val="28"/>
+          <w:szCs w:val="28"/>
+        </w:rPr>
+        <w:t>Training [</w:t>
+      </w:r>
+      <w:r>
+        <w:rPr>
+          <w:sz w:val="28"/>
+          <w:szCs w:val="28"/>
+        </w:rPr>
+        <w:t>prompt, completion], validation</w:t>
+      </w:r>
+      <w:r>
+        <w:rPr>
+          <w:sz w:val="28"/>
+          <w:szCs w:val="28"/>
+        </w:rPr>
+        <w:t xml:space="preserve"> [prompt, completion], an</w:t>
+      </w:r>
+      <w:r>
+        <w:rPr>
+          <w:sz w:val="28"/>
+          <w:szCs w:val="28"/>
+        </w:rPr>
+        <w:t>d test set [prompt, completion]</w:t>
+      </w:r>
+      <w:r>
+        <w:rPr>
+          <w:sz w:val="28"/>
+          <w:szCs w:val="28"/>
+        </w:rPr>
+        <w:t>.</w:t>
+      </w:r>
+    </w:p>
+    <w:p>
+      <w:pPr>
+        <w:spacing w:after="0"/>
+        <w:rPr>
+          <w:sz w:val="28"/>
+          <w:szCs w:val="28"/>
+        </w:rPr>
+      </w:pPr>
+    </w:p>
+    <w:p>
+      <w:pPr>
+        <w:spacing w:after="0"/>
+        <w:rPr>
+          <w:sz w:val="28"/>
+          <w:szCs w:val="28"/>
+        </w:rPr>
+      </w:pPr>
+      <w:r>
+        <w:rPr>
+          <w:sz w:val="28"/>
+          <w:szCs w:val="28"/>
+        </w:rPr>
+        <w:t xml:space="preserve">The fine tuning results in new version of base model often called instruct model that is better at task you are interested in. Fine tuning with instruct prompt is the most common way to fine tune LLMs these days. Fine tuning is also called instruct fine tuning. </w:t>
+      </w:r>
+    </w:p>
+    <w:p>
+      <w:pPr>
+        <w:spacing w:after="0"/>
+        <w:rPr>
+          <w:sz w:val="28"/>
+          <w:szCs w:val="28"/>
+        </w:rPr>
+      </w:pPr>
+      <w:r>
+        <w:rPr>
+          <w:noProof/>
+          <w:sz w:val="28"/>
+          <w:szCs w:val="28"/>
+        </w:rPr>
+        <w:lastRenderedPageBreak/>
+        <w:drawing>
+          <wp:inline distT="0" distB="0" distL="0" distR="0" wp14:anchorId="388D1403" wp14:editId="174595BA">
             <wp:extent cx="5943600" cy="2861310"/>
             <wp:effectExtent l="0" t="0" r="0" b="0"/>
             <wp:docPr id="1" name="Picture 1"/>
@@ -930,7 +1266,7 @@
                     <pic:cNvPicPr/>
                   </pic:nvPicPr>
                   <pic:blipFill>
-                    <a:blip r:embed="rId6">
+                    <a:blip r:embed="rId7">
                       <a:extLst>
                         <a:ext uri="{28A0092B-C50C-407E-A947-70E740481C1C}">
                           <a14:useLocalDpi xmlns:a14="http://schemas.microsoft.com/office/drawing/2010/main" val="0"/>
@@ -959,103 +1295,124 @@
     </w:p>
     <w:p>
       <w:pPr>
-        <w:rPr>
-          <w:sz w:val="28"/>
-          <w:szCs w:val="28"/>
-        </w:rPr>
-      </w:pPr>
-    </w:p>
-    <w:p>
-      <w:pPr>
-        <w:rPr>
-          <w:sz w:val="28"/>
-          <w:szCs w:val="28"/>
-        </w:rPr>
-      </w:pPr>
-      <w:r>
-        <w:rPr>
-          <w:sz w:val="28"/>
-          <w:szCs w:val="28"/>
-        </w:rPr>
-        <w:t>Where all the model weights are updated is known as full fine tuning.</w:t>
-      </w:r>
-    </w:p>
-    <w:p>
-      <w:pPr>
-        <w:rPr>
-          <w:sz w:val="28"/>
-          <w:szCs w:val="28"/>
-        </w:rPr>
-      </w:pPr>
-      <w:r>
-        <w:rPr>
-          <w:sz w:val="28"/>
-          <w:szCs w:val="28"/>
-        </w:rPr>
-        <w:t xml:space="preserve">How do you go about Instruction fine tuning an </w:t>
-      </w:r>
-      <w:proofErr w:type="gramStart"/>
-      <w:r>
-        <w:rPr>
-          <w:sz w:val="28"/>
-          <w:szCs w:val="28"/>
-        </w:rPr>
-        <w:t>LLM:</w:t>
-      </w:r>
-      <w:proofErr w:type="gramEnd"/>
-    </w:p>
-    <w:p>
-      <w:pPr>
-        <w:pStyle w:val="ListParagraph"/>
-        <w:numPr>
-          <w:ilvl w:val="0"/>
-          <w:numId w:val="3"/>
-        </w:numPr>
-        <w:rPr>
-          <w:sz w:val="28"/>
-          <w:szCs w:val="28"/>
-        </w:rPr>
-      </w:pPr>
-      <w:r>
-        <w:rPr>
-          <w:sz w:val="28"/>
-          <w:szCs w:val="28"/>
-        </w:rPr>
-        <w:t>Prepare your training data.</w:t>
-      </w:r>
-    </w:p>
-    <w:p>
-      <w:pPr>
-        <w:pStyle w:val="ListParagraph"/>
-        <w:numPr>
-          <w:ilvl w:val="0"/>
-          <w:numId w:val="3"/>
-        </w:numPr>
-        <w:rPr>
-          <w:sz w:val="28"/>
-          <w:szCs w:val="28"/>
-        </w:rPr>
-      </w:pPr>
-      <w:r>
-        <w:rPr>
-          <w:sz w:val="28"/>
-          <w:szCs w:val="28"/>
-        </w:rPr>
-        <w:t xml:space="preserve">Divide the dataset into </w:t>
-      </w:r>
-      <w:r>
-        <w:rPr>
-          <w:sz w:val="28"/>
-          <w:szCs w:val="28"/>
-        </w:rPr>
-        <w:t>Training [</w:t>
-      </w:r>
-      <w:r>
-        <w:rPr>
-          <w:sz w:val="28"/>
-          <w:szCs w:val="28"/>
-        </w:rPr>
-        <w:t>prompt, completion], validation</w:t>
+        <w:spacing w:after="0"/>
+        <w:rPr>
+          <w:sz w:val="28"/>
+          <w:szCs w:val="28"/>
+        </w:rPr>
+      </w:pPr>
+    </w:p>
+    <w:p>
+      <w:pPr>
+        <w:spacing w:after="0"/>
+        <w:rPr>
+          <w:b/>
+          <w:sz w:val="28"/>
+          <w:szCs w:val="28"/>
+        </w:rPr>
+      </w:pPr>
+    </w:p>
+    <w:p>
+      <w:pPr>
+        <w:spacing w:after="0"/>
+        <w:rPr>
+          <w:b/>
+          <w:sz w:val="28"/>
+          <w:szCs w:val="28"/>
+          <w:u w:val="single"/>
+        </w:rPr>
+      </w:pPr>
+      <w:r>
+        <w:rPr>
+          <w:b/>
+          <w:sz w:val="28"/>
+          <w:szCs w:val="28"/>
+          <w:u w:val="single"/>
+        </w:rPr>
+        <w:t>Fine Tuning on Single task:</w:t>
+      </w:r>
+    </w:p>
+    <w:p>
+      <w:pPr>
+        <w:spacing w:after="0"/>
+        <w:rPr>
+          <w:sz w:val="28"/>
+          <w:szCs w:val="28"/>
+        </w:rPr>
+      </w:pPr>
+      <w:r>
+        <w:rPr>
+          <w:sz w:val="28"/>
+          <w:szCs w:val="28"/>
+        </w:rPr>
+        <w:t>Down side is that model can be affected by Catastrophic forgetting, when fine tuning the LLM on single task it can perform better but it can degrade performance on other tasks.</w:t>
+      </w:r>
+    </w:p>
+    <w:p>
+      <w:pPr>
+        <w:spacing w:after="0"/>
+        <w:rPr>
+          <w:sz w:val="28"/>
+          <w:szCs w:val="28"/>
+        </w:rPr>
+      </w:pPr>
+    </w:p>
+    <w:p>
+      <w:pPr>
+        <w:spacing w:after="0"/>
+        <w:rPr>
+          <w:b/>
+          <w:sz w:val="28"/>
+          <w:szCs w:val="28"/>
+        </w:rPr>
+      </w:pPr>
+      <w:r>
+        <w:rPr>
+          <w:b/>
+          <w:sz w:val="28"/>
+          <w:szCs w:val="28"/>
+        </w:rPr>
+        <w:t xml:space="preserve">To </w:t>
+      </w:r>
+      <w:r>
+        <w:rPr>
+          <w:b/>
+          <w:sz w:val="28"/>
+          <w:szCs w:val="28"/>
+        </w:rPr>
+        <w:t>avoid catastrophic</w:t>
+      </w:r>
+      <w:r>
+        <w:rPr>
+          <w:b/>
+          <w:sz w:val="28"/>
+          <w:szCs w:val="28"/>
+        </w:rPr>
+        <w:t xml:space="preserve"> forgetting</w:t>
+      </w:r>
+      <w:r>
+        <w:rPr>
+          <w:b/>
+          <w:sz w:val="28"/>
+          <w:szCs w:val="28"/>
+        </w:rPr>
+        <w:t xml:space="preserve">: </w:t>
+      </w:r>
+    </w:p>
+    <w:p>
+      <w:pPr>
+        <w:spacing w:after="0"/>
+        <w:rPr>
+          <w:sz w:val="28"/>
+          <w:szCs w:val="28"/>
+        </w:rPr>
+      </w:pPr>
+      <w:r>
+        <w:rPr>
+          <w:sz w:val="28"/>
+          <w:szCs w:val="28"/>
+        </w:rPr>
+        <w:t>Fine tune the model on multiple tasks.</w:t>
       </w:r>
       <w:r>
         <w:rPr>
@@ -1064,58 +1421,193 @@
         </w:rPr>
         <w:t xml:space="preserve"> </w:t>
       </w:r>
-      <w:r>
-        <w:rPr>
-          <w:sz w:val="28"/>
-          <w:szCs w:val="28"/>
-        </w:rPr>
-        <w:t xml:space="preserve">[prompt, completion], </w:t>
-      </w:r>
-      <w:r>
-        <w:rPr>
-          <w:sz w:val="28"/>
-          <w:szCs w:val="28"/>
-        </w:rPr>
-        <w:t>and test set</w:t>
-      </w:r>
+    </w:p>
+    <w:p>
+      <w:pPr>
+        <w:spacing w:after="0"/>
+        <w:rPr>
+          <w:sz w:val="28"/>
+          <w:szCs w:val="28"/>
+        </w:rPr>
+      </w:pPr>
+      <w:r>
+        <w:rPr>
+          <w:sz w:val="28"/>
+          <w:szCs w:val="28"/>
+        </w:rPr>
+        <w:t>Consider parameter efficient Fine tuning (PEFT) instead of full fine tuning. PEFT preserves the weights of original LLM and trains only a small number of task specific layers.</w:t>
+      </w:r>
+    </w:p>
+    <w:p>
+      <w:pPr>
+        <w:rPr>
+          <w:b/>
+          <w:sz w:val="28"/>
+          <w:szCs w:val="28"/>
+          <w:u w:val="single"/>
+        </w:rPr>
+      </w:pPr>
+    </w:p>
+    <w:p>
+      <w:pPr>
+        <w:rPr>
+          <w:b/>
+          <w:sz w:val="28"/>
+          <w:szCs w:val="28"/>
+          <w:u w:val="single"/>
+        </w:rPr>
+      </w:pPr>
       <w:bookmarkStart w:id="0" w:name="_GoBack"/>
       <w:bookmarkEnd w:id="0"/>
       <w:r>
         <w:rPr>
-          <w:sz w:val="28"/>
-          <w:szCs w:val="28"/>
-        </w:rPr>
-        <w:t xml:space="preserve"> </w:t>
-      </w:r>
-      <w:r>
-        <w:rPr>
-          <w:sz w:val="28"/>
-          <w:szCs w:val="28"/>
-        </w:rPr>
-        <w:t>[prompt, completion],</w:t>
-      </w:r>
-      <w:r>
-        <w:rPr>
-          <w:sz w:val="28"/>
-          <w:szCs w:val="28"/>
-        </w:rPr>
-        <w:t>.</w:t>
-      </w:r>
-    </w:p>
-    <w:p>
-      <w:pPr>
-        <w:rPr>
-          <w:sz w:val="28"/>
-          <w:szCs w:val="28"/>
-        </w:rPr>
-      </w:pPr>
-    </w:p>
-    <w:p>
-      <w:pPr>
-        <w:rPr>
           <w:b/>
-          <w:sz w:val="24"/>
-          <w:szCs w:val="24"/>
+          <w:sz w:val="28"/>
+          <w:szCs w:val="28"/>
+          <w:u w:val="single"/>
+        </w:rPr>
+        <w:t>Multitask fine tuning:</w:t>
+      </w:r>
+    </w:p>
+    <w:p>
+      <w:pPr>
+        <w:rPr>
+          <w:sz w:val="28"/>
+          <w:szCs w:val="28"/>
+        </w:rPr>
+      </w:pPr>
+      <w:r>
+        <w:rPr>
+          <w:sz w:val="28"/>
+          <w:szCs w:val="28"/>
+        </w:rPr>
+        <w:t>It is extension of single task fine tuning where dataset is comprised of</w:t>
+      </w:r>
+      <w:r>
+        <w:rPr>
+          <w:sz w:val="28"/>
+          <w:szCs w:val="28"/>
+        </w:rPr>
+        <w:t xml:space="preserve"> example inputs and outputs for multiple tasks. </w:t>
+      </w:r>
+    </w:p>
+    <w:p>
+      <w:pPr>
+        <w:rPr>
+          <w:noProof/>
+          <w:sz w:val="28"/>
+          <w:szCs w:val="28"/>
+        </w:rPr>
+      </w:pPr>
+    </w:p>
+    <w:p>
+      <w:pPr>
+        <w:rPr>
+          <w:noProof/>
+          <w:sz w:val="28"/>
+          <w:szCs w:val="28"/>
+        </w:rPr>
+      </w:pPr>
+    </w:p>
+    <w:p>
+      <w:pPr>
+        <w:rPr>
+          <w:noProof/>
+          <w:sz w:val="28"/>
+          <w:szCs w:val="28"/>
+        </w:rPr>
+      </w:pPr>
+      <w:r>
+        <w:rPr>
+          <w:noProof/>
+          <w:sz w:val="28"/>
+          <w:szCs w:val="28"/>
+        </w:rPr>
+        <w:lastRenderedPageBreak/>
+        <w:drawing>
+          <wp:inline distT="0" distB="0" distL="0" distR="0" wp14:anchorId="7727A8F3" wp14:editId="47896CA3">
+            <wp:extent cx="5943600" cy="2955290"/>
+            <wp:effectExtent l="0" t="0" r="0" b="0"/>
+            <wp:docPr id="3" name="Picture 3"/>
+            <wp:cNvGraphicFramePr>
+              <a:graphicFrameLocks xmlns:a="http://schemas.openxmlformats.org/drawingml/2006/main" noChangeAspect="1"/>
+            </wp:cNvGraphicFramePr>
+            <a:graphic xmlns:a="http://schemas.openxmlformats.org/drawingml/2006/main">
+              <a:graphicData uri="http://schemas.openxmlformats.org/drawingml/2006/picture">
+                <pic:pic xmlns:pic="http://schemas.openxmlformats.org/drawingml/2006/picture">
+                  <pic:nvPicPr>
+                    <pic:cNvPr id="0" name="Multitask fine tuning.png"/>
+                    <pic:cNvPicPr/>
+                  </pic:nvPicPr>
+                  <pic:blipFill>
+                    <a:blip r:embed="rId8">
+                      <a:extLst>
+                        <a:ext uri="{28A0092B-C50C-407E-A947-70E740481C1C}">
+                          <a14:useLocalDpi xmlns:a14="http://schemas.microsoft.com/office/drawing/2010/main" val="0"/>
+                        </a:ext>
+                      </a:extLst>
+                    </a:blip>
+                    <a:stretch>
+                      <a:fillRect/>
+                    </a:stretch>
+                  </pic:blipFill>
+                  <pic:spPr>
+                    <a:xfrm>
+                      <a:off x="0" y="0"/>
+                      <a:ext cx="5943600" cy="2955290"/>
+                    </a:xfrm>
+                    <a:prstGeom prst="rect">
+                      <a:avLst/>
+                    </a:prstGeom>
+                  </pic:spPr>
+                </pic:pic>
+              </a:graphicData>
+            </a:graphic>
+          </wp:inline>
+        </w:drawing>
+      </w:r>
+    </w:p>
+    <w:p>
+      <w:pPr>
+        <w:rPr>
+          <w:noProof/>
+          <w:sz w:val="28"/>
+          <w:szCs w:val="28"/>
+        </w:rPr>
+      </w:pPr>
+    </w:p>
+    <w:p>
+      <w:pPr>
+        <w:rPr>
+          <w:noProof/>
+          <w:sz w:val="28"/>
+          <w:szCs w:val="28"/>
+        </w:rPr>
+      </w:pPr>
+    </w:p>
+    <w:p>
+      <w:pPr>
+        <w:rPr>
+          <w:noProof/>
+          <w:sz w:val="28"/>
+          <w:szCs w:val="28"/>
+        </w:rPr>
+      </w:pPr>
+    </w:p>
+    <w:p>
+      <w:pPr>
+        <w:rPr>
+          <w:noProof/>
+          <w:sz w:val="28"/>
+          <w:szCs w:val="28"/>
+        </w:rPr>
+      </w:pPr>
+    </w:p>
+    <w:p>
+      <w:pPr>
+        <w:rPr>
+          <w:sz w:val="28"/>
+          <w:szCs w:val="28"/>
         </w:rPr>
       </w:pPr>
     </w:p>
@@ -1132,6 +1624,208 @@
 <file path=word/numbering.xml><?xml version="1.0" encoding="utf-8"?>
 <w:numbering xmlns:wpc="http://schemas.microsoft.com/office/word/2010/wordprocessingCanvas" xmlns:mc="http://schemas.openxmlformats.org/markup-compatibility/2006" xmlns:o="urn:schemas-microsoft-com:office:office" xmlns:r="http://schemas.openxmlformats.org/officeDocument/2006/relationships" xmlns:m="http://schemas.openxmlformats.org/officeDocument/2006/math" xmlns:v="urn:schemas-microsoft-com:vml" xmlns:wp14="http://schemas.microsoft.com/office/word/2010/wordprocessingDrawing" xmlns:wp="http://schemas.openxmlformats.org/drawingml/2006/wordprocessingDrawing" xmlns:w10="urn:schemas-microsoft-com:office:word" xmlns:w="http://schemas.openxmlformats.org/wordprocessingml/2006/main" xmlns:w14="http://schemas.microsoft.com/office/word/2010/wordml" xmlns:wpg="http://schemas.microsoft.com/office/word/2010/wordprocessingGroup" xmlns:wpi="http://schemas.microsoft.com/office/word/2010/wordprocessingInk" xmlns:wne="http://schemas.microsoft.com/office/word/2006/wordml" xmlns:wps="http://schemas.microsoft.com/office/word/2010/wordprocessingShape" mc:Ignorable="w14 wp14">
   <w:abstractNum w:abstractNumId="0">
+    <w:nsid w:val="031F6496"/>
+    <w:multiLevelType w:val="hybridMultilevel"/>
+    <w:tmpl w:val="1494F150"/>
+    <w:lvl w:ilvl="0" w:tplc="6F30E08E">
+      <w:start w:val="1"/>
+      <w:numFmt w:val="bullet"/>
+      <w:lvlText w:val=""/>
+      <w:lvlJc w:val="left"/>
+      <w:pPr>
+        <w:ind w:left="720" w:hanging="360"/>
+      </w:pPr>
+      <w:rPr>
+        <w:rFonts w:ascii="Wingdings" w:hAnsi="Wingdings" w:hint="default"/>
+      </w:rPr>
+    </w:lvl>
+    <w:lvl w:ilvl="1" w:tplc="04090019" w:tentative="1">
+      <w:start w:val="1"/>
+      <w:numFmt w:val="lowerLetter"/>
+      <w:lvlText w:val="%2."/>
+      <w:lvlJc w:val="left"/>
+      <w:pPr>
+        <w:ind w:left="1440" w:hanging="360"/>
+      </w:pPr>
+    </w:lvl>
+    <w:lvl w:ilvl="2" w:tplc="0409001B" w:tentative="1">
+      <w:start w:val="1"/>
+      <w:numFmt w:val="lowerRoman"/>
+      <w:lvlText w:val="%3."/>
+      <w:lvlJc w:val="right"/>
+      <w:pPr>
+        <w:ind w:left="2160" w:hanging="180"/>
+      </w:pPr>
+    </w:lvl>
+    <w:lvl w:ilvl="3" w:tplc="0409000F" w:tentative="1">
+      <w:start w:val="1"/>
+      <w:numFmt w:val="decimal"/>
+      <w:lvlText w:val="%4."/>
+      <w:lvlJc w:val="left"/>
+      <w:pPr>
+        <w:ind w:left="2880" w:hanging="360"/>
+      </w:pPr>
+    </w:lvl>
+    <w:lvl w:ilvl="4" w:tplc="04090019" w:tentative="1">
+      <w:start w:val="1"/>
+      <w:numFmt w:val="lowerLetter"/>
+      <w:lvlText w:val="%5."/>
+      <w:lvlJc w:val="left"/>
+      <w:pPr>
+        <w:ind w:left="3600" w:hanging="360"/>
+      </w:pPr>
+    </w:lvl>
+    <w:lvl w:ilvl="5" w:tplc="0409001B" w:tentative="1">
+      <w:start w:val="1"/>
+      <w:numFmt w:val="lowerRoman"/>
+      <w:lvlText w:val="%6."/>
+      <w:lvlJc w:val="right"/>
+      <w:pPr>
+        <w:ind w:left="4320" w:hanging="180"/>
+      </w:pPr>
+    </w:lvl>
+    <w:lvl w:ilvl="6" w:tplc="0409000F" w:tentative="1">
+      <w:start w:val="1"/>
+      <w:numFmt w:val="decimal"/>
+      <w:lvlText w:val="%7."/>
+      <w:lvlJc w:val="left"/>
+      <w:pPr>
+        <w:ind w:left="5040" w:hanging="360"/>
+      </w:pPr>
+    </w:lvl>
+    <w:lvl w:ilvl="7" w:tplc="04090019" w:tentative="1">
+      <w:start w:val="1"/>
+      <w:numFmt w:val="lowerLetter"/>
+      <w:lvlText w:val="%8."/>
+      <w:lvlJc w:val="left"/>
+      <w:pPr>
+        <w:ind w:left="5760" w:hanging="360"/>
+      </w:pPr>
+    </w:lvl>
+    <w:lvl w:ilvl="8" w:tplc="0409001B" w:tentative="1">
+      <w:start w:val="1"/>
+      <w:numFmt w:val="lowerRoman"/>
+      <w:lvlText w:val="%9."/>
+      <w:lvlJc w:val="right"/>
+      <w:pPr>
+        <w:ind w:left="6480" w:hanging="180"/>
+      </w:pPr>
+    </w:lvl>
+  </w:abstractNum>
+  <w:abstractNum w:abstractNumId="1">
+    <w:nsid w:val="064C4F06"/>
+    <w:multiLevelType w:val="hybridMultilevel"/>
+    <w:tmpl w:val="BB5AE82A"/>
+    <w:lvl w:ilvl="0" w:tplc="04090001">
+      <w:start w:val="1"/>
+      <w:numFmt w:val="bullet"/>
+      <w:lvlText w:val=""/>
+      <w:lvlJc w:val="left"/>
+      <w:pPr>
+        <w:ind w:left="1080" w:hanging="360"/>
+      </w:pPr>
+      <w:rPr>
+        <w:rFonts w:ascii="Symbol" w:hAnsi="Symbol" w:hint="default"/>
+      </w:rPr>
+    </w:lvl>
+    <w:lvl w:ilvl="1" w:tplc="04090003" w:tentative="1">
+      <w:start w:val="1"/>
+      <w:numFmt w:val="bullet"/>
+      <w:lvlText w:val="o"/>
+      <w:lvlJc w:val="left"/>
+      <w:pPr>
+        <w:ind w:left="1800" w:hanging="360"/>
+      </w:pPr>
+      <w:rPr>
+        <w:rFonts w:ascii="Courier New" w:hAnsi="Courier New" w:cs="Courier New" w:hint="default"/>
+      </w:rPr>
+    </w:lvl>
+    <w:lvl w:ilvl="2" w:tplc="04090005" w:tentative="1">
+      <w:start w:val="1"/>
+      <w:numFmt w:val="bullet"/>
+      <w:lvlText w:val=""/>
+      <w:lvlJc w:val="left"/>
+      <w:pPr>
+        <w:ind w:left="2520" w:hanging="360"/>
+      </w:pPr>
+      <w:rPr>
+        <w:rFonts w:ascii="Wingdings" w:hAnsi="Wingdings" w:hint="default"/>
+      </w:rPr>
+    </w:lvl>
+    <w:lvl w:ilvl="3" w:tplc="04090001" w:tentative="1">
+      <w:start w:val="1"/>
+      <w:numFmt w:val="bullet"/>
+      <w:lvlText w:val=""/>
+      <w:lvlJc w:val="left"/>
+      <w:pPr>
+        <w:ind w:left="3240" w:hanging="360"/>
+      </w:pPr>
+      <w:rPr>
+        <w:rFonts w:ascii="Symbol" w:hAnsi="Symbol" w:hint="default"/>
+      </w:rPr>
+    </w:lvl>
+    <w:lvl w:ilvl="4" w:tplc="04090003" w:tentative="1">
+      <w:start w:val="1"/>
+      <w:numFmt w:val="bullet"/>
+      <w:lvlText w:val="o"/>
+      <w:lvlJc w:val="left"/>
+      <w:pPr>
+        <w:ind w:left="3960" w:hanging="360"/>
+      </w:pPr>
+      <w:rPr>
+        <w:rFonts w:ascii="Courier New" w:hAnsi="Courier New" w:cs="Courier New" w:hint="default"/>
+      </w:rPr>
+    </w:lvl>
+    <w:lvl w:ilvl="5" w:tplc="04090005" w:tentative="1">
+      <w:start w:val="1"/>
+      <w:numFmt w:val="bullet"/>
+      <w:lvlText w:val=""/>
+      <w:lvlJc w:val="left"/>
+      <w:pPr>
+        <w:ind w:left="4680" w:hanging="360"/>
+      </w:pPr>
+      <w:rPr>
+        <w:rFonts w:ascii="Wingdings" w:hAnsi="Wingdings" w:hint="default"/>
+      </w:rPr>
+    </w:lvl>
+    <w:lvl w:ilvl="6" w:tplc="04090001" w:tentative="1">
+      <w:start w:val="1"/>
+      <w:numFmt w:val="bullet"/>
+      <w:lvlText w:val=""/>
+      <w:lvlJc w:val="left"/>
+      <w:pPr>
+        <w:ind w:left="5400" w:hanging="360"/>
+      </w:pPr>
+      <w:rPr>
+        <w:rFonts w:ascii="Symbol" w:hAnsi="Symbol" w:hint="default"/>
+      </w:rPr>
+    </w:lvl>
+    <w:lvl w:ilvl="7" w:tplc="04090003" w:tentative="1">
+      <w:start w:val="1"/>
+      <w:numFmt w:val="bullet"/>
+      <w:lvlText w:val="o"/>
+      <w:lvlJc w:val="left"/>
+      <w:pPr>
+        <w:ind w:left="6120" w:hanging="360"/>
+      </w:pPr>
+      <w:rPr>
+        <w:rFonts w:ascii="Courier New" w:hAnsi="Courier New" w:cs="Courier New" w:hint="default"/>
+      </w:rPr>
+    </w:lvl>
+    <w:lvl w:ilvl="8" w:tplc="04090005" w:tentative="1">
+      <w:start w:val="1"/>
+      <w:numFmt w:val="bullet"/>
+      <w:lvlText w:val=""/>
+      <w:lvlJc w:val="left"/>
+      <w:pPr>
+        <w:ind w:left="6840" w:hanging="360"/>
+      </w:pPr>
+      <w:rPr>
+        <w:rFonts w:ascii="Wingdings" w:hAnsi="Wingdings" w:hint="default"/>
+      </w:rPr>
+    </w:lvl>
+  </w:abstractNum>
+  <w:abstractNum w:abstractNumId="2">
     <w:nsid w:val="25456ECA"/>
     <w:multiLevelType w:val="hybridMultilevel"/>
     <w:tmpl w:val="3612B6C4"/>
@@ -1244,7 +1938,7 @@
       </w:rPr>
     </w:lvl>
   </w:abstractNum>
-  <w:abstractNum w:abstractNumId="1">
+  <w:abstractNum w:abstractNumId="3">
     <w:nsid w:val="4E857A32"/>
     <w:multiLevelType w:val="hybridMultilevel"/>
     <w:tmpl w:val="3B56AB68"/>
@@ -1330,7 +2024,7 @@
       </w:pPr>
     </w:lvl>
   </w:abstractNum>
-  <w:abstractNum w:abstractNumId="2">
+  <w:abstractNum w:abstractNumId="4">
     <w:nsid w:val="69775725"/>
     <w:multiLevelType w:val="hybridMultilevel"/>
     <w:tmpl w:val="331AFBCA"/>
@@ -1443,13 +2137,251 @@
       </w:rPr>
     </w:lvl>
   </w:abstractNum>
+  <w:abstractNum w:abstractNumId="5">
+    <w:nsid w:val="707575D3"/>
+    <w:multiLevelType w:val="hybridMultilevel"/>
+    <w:tmpl w:val="E0829B2C"/>
+    <w:lvl w:ilvl="0" w:tplc="6F30E08E">
+      <w:start w:val="1"/>
+      <w:numFmt w:val="bullet"/>
+      <w:lvlText w:val=""/>
+      <w:lvlJc w:val="left"/>
+      <w:pPr>
+        <w:ind w:left="1080" w:hanging="360"/>
+      </w:pPr>
+      <w:rPr>
+        <w:rFonts w:ascii="Wingdings" w:hAnsi="Wingdings" w:hint="default"/>
+      </w:rPr>
+    </w:lvl>
+    <w:lvl w:ilvl="1" w:tplc="04090003" w:tentative="1">
+      <w:start w:val="1"/>
+      <w:numFmt w:val="bullet"/>
+      <w:lvlText w:val="o"/>
+      <w:lvlJc w:val="left"/>
+      <w:pPr>
+        <w:ind w:left="1800" w:hanging="360"/>
+      </w:pPr>
+      <w:rPr>
+        <w:rFonts w:ascii="Courier New" w:hAnsi="Courier New" w:cs="Courier New" w:hint="default"/>
+      </w:rPr>
+    </w:lvl>
+    <w:lvl w:ilvl="2" w:tplc="04090005" w:tentative="1">
+      <w:start w:val="1"/>
+      <w:numFmt w:val="bullet"/>
+      <w:lvlText w:val=""/>
+      <w:lvlJc w:val="left"/>
+      <w:pPr>
+        <w:ind w:left="2520" w:hanging="360"/>
+      </w:pPr>
+      <w:rPr>
+        <w:rFonts w:ascii="Wingdings" w:hAnsi="Wingdings" w:hint="default"/>
+      </w:rPr>
+    </w:lvl>
+    <w:lvl w:ilvl="3" w:tplc="04090001" w:tentative="1">
+      <w:start w:val="1"/>
+      <w:numFmt w:val="bullet"/>
+      <w:lvlText w:val=""/>
+      <w:lvlJc w:val="left"/>
+      <w:pPr>
+        <w:ind w:left="3240" w:hanging="360"/>
+      </w:pPr>
+      <w:rPr>
+        <w:rFonts w:ascii="Symbol" w:hAnsi="Symbol" w:hint="default"/>
+      </w:rPr>
+    </w:lvl>
+    <w:lvl w:ilvl="4" w:tplc="04090003" w:tentative="1">
+      <w:start w:val="1"/>
+      <w:numFmt w:val="bullet"/>
+      <w:lvlText w:val="o"/>
+      <w:lvlJc w:val="left"/>
+      <w:pPr>
+        <w:ind w:left="3960" w:hanging="360"/>
+      </w:pPr>
+      <w:rPr>
+        <w:rFonts w:ascii="Courier New" w:hAnsi="Courier New" w:cs="Courier New" w:hint="default"/>
+      </w:rPr>
+    </w:lvl>
+    <w:lvl w:ilvl="5" w:tplc="04090005" w:tentative="1">
+      <w:start w:val="1"/>
+      <w:numFmt w:val="bullet"/>
+      <w:lvlText w:val=""/>
+      <w:lvlJc w:val="left"/>
+      <w:pPr>
+        <w:ind w:left="4680" w:hanging="360"/>
+      </w:pPr>
+      <w:rPr>
+        <w:rFonts w:ascii="Wingdings" w:hAnsi="Wingdings" w:hint="default"/>
+      </w:rPr>
+    </w:lvl>
+    <w:lvl w:ilvl="6" w:tplc="04090001" w:tentative="1">
+      <w:start w:val="1"/>
+      <w:numFmt w:val="bullet"/>
+      <w:lvlText w:val=""/>
+      <w:lvlJc w:val="left"/>
+      <w:pPr>
+        <w:ind w:left="5400" w:hanging="360"/>
+      </w:pPr>
+      <w:rPr>
+        <w:rFonts w:ascii="Symbol" w:hAnsi="Symbol" w:hint="default"/>
+      </w:rPr>
+    </w:lvl>
+    <w:lvl w:ilvl="7" w:tplc="04090003" w:tentative="1">
+      <w:start w:val="1"/>
+      <w:numFmt w:val="bullet"/>
+      <w:lvlText w:val="o"/>
+      <w:lvlJc w:val="left"/>
+      <w:pPr>
+        <w:ind w:left="6120" w:hanging="360"/>
+      </w:pPr>
+      <w:rPr>
+        <w:rFonts w:ascii="Courier New" w:hAnsi="Courier New" w:cs="Courier New" w:hint="default"/>
+      </w:rPr>
+    </w:lvl>
+    <w:lvl w:ilvl="8" w:tplc="04090005" w:tentative="1">
+      <w:start w:val="1"/>
+      <w:numFmt w:val="bullet"/>
+      <w:lvlText w:val=""/>
+      <w:lvlJc w:val="left"/>
+      <w:pPr>
+        <w:ind w:left="6840" w:hanging="360"/>
+      </w:pPr>
+      <w:rPr>
+        <w:rFonts w:ascii="Wingdings" w:hAnsi="Wingdings" w:hint="default"/>
+      </w:rPr>
+    </w:lvl>
+  </w:abstractNum>
+  <w:abstractNum w:abstractNumId="6">
+    <w:nsid w:val="7331763D"/>
+    <w:multiLevelType w:val="hybridMultilevel"/>
+    <w:tmpl w:val="22A0D2EA"/>
+    <w:lvl w:ilvl="0" w:tplc="6F30E08E">
+      <w:start w:val="1"/>
+      <w:numFmt w:val="bullet"/>
+      <w:lvlText w:val=""/>
+      <w:lvlJc w:val="left"/>
+      <w:pPr>
+        <w:ind w:left="720" w:hanging="360"/>
+      </w:pPr>
+      <w:rPr>
+        <w:rFonts w:ascii="Wingdings" w:hAnsi="Wingdings" w:hint="default"/>
+      </w:rPr>
+    </w:lvl>
+    <w:lvl w:ilvl="1" w:tplc="04090003" w:tentative="1">
+      <w:start w:val="1"/>
+      <w:numFmt w:val="bullet"/>
+      <w:lvlText w:val="o"/>
+      <w:lvlJc w:val="left"/>
+      <w:pPr>
+        <w:ind w:left="1440" w:hanging="360"/>
+      </w:pPr>
+      <w:rPr>
+        <w:rFonts w:ascii="Courier New" w:hAnsi="Courier New" w:cs="Courier New" w:hint="default"/>
+      </w:rPr>
+    </w:lvl>
+    <w:lvl w:ilvl="2" w:tplc="04090005" w:tentative="1">
+      <w:start w:val="1"/>
+      <w:numFmt w:val="bullet"/>
+      <w:lvlText w:val=""/>
+      <w:lvlJc w:val="left"/>
+      <w:pPr>
+        <w:ind w:left="2160" w:hanging="360"/>
+      </w:pPr>
+      <w:rPr>
+        <w:rFonts w:ascii="Wingdings" w:hAnsi="Wingdings" w:hint="default"/>
+      </w:rPr>
+    </w:lvl>
+    <w:lvl w:ilvl="3" w:tplc="04090001" w:tentative="1">
+      <w:start w:val="1"/>
+      <w:numFmt w:val="bullet"/>
+      <w:lvlText w:val=""/>
+      <w:lvlJc w:val="left"/>
+      <w:pPr>
+        <w:ind w:left="2880" w:hanging="360"/>
+      </w:pPr>
+      <w:rPr>
+        <w:rFonts w:ascii="Symbol" w:hAnsi="Symbol" w:hint="default"/>
+      </w:rPr>
+    </w:lvl>
+    <w:lvl w:ilvl="4" w:tplc="04090003" w:tentative="1">
+      <w:start w:val="1"/>
+      <w:numFmt w:val="bullet"/>
+      <w:lvlText w:val="o"/>
+      <w:lvlJc w:val="left"/>
+      <w:pPr>
+        <w:ind w:left="3600" w:hanging="360"/>
+      </w:pPr>
+      <w:rPr>
+        <w:rFonts w:ascii="Courier New" w:hAnsi="Courier New" w:cs="Courier New" w:hint="default"/>
+      </w:rPr>
+    </w:lvl>
+    <w:lvl w:ilvl="5" w:tplc="04090005" w:tentative="1">
+      <w:start w:val="1"/>
+      <w:numFmt w:val="bullet"/>
+      <w:lvlText w:val=""/>
+      <w:lvlJc w:val="left"/>
+      <w:pPr>
+        <w:ind w:left="4320" w:hanging="360"/>
+      </w:pPr>
+      <w:rPr>
+        <w:rFonts w:ascii="Wingdings" w:hAnsi="Wingdings" w:hint="default"/>
+      </w:rPr>
+    </w:lvl>
+    <w:lvl w:ilvl="6" w:tplc="04090001" w:tentative="1">
+      <w:start w:val="1"/>
+      <w:numFmt w:val="bullet"/>
+      <w:lvlText w:val=""/>
+      <w:lvlJc w:val="left"/>
+      <w:pPr>
+        <w:ind w:left="5040" w:hanging="360"/>
+      </w:pPr>
+      <w:rPr>
+        <w:rFonts w:ascii="Symbol" w:hAnsi="Symbol" w:hint="default"/>
+      </w:rPr>
+    </w:lvl>
+    <w:lvl w:ilvl="7" w:tplc="04090003" w:tentative="1">
+      <w:start w:val="1"/>
+      <w:numFmt w:val="bullet"/>
+      <w:lvlText w:val="o"/>
+      <w:lvlJc w:val="left"/>
+      <w:pPr>
+        <w:ind w:left="5760" w:hanging="360"/>
+      </w:pPr>
+      <w:rPr>
+        <w:rFonts w:ascii="Courier New" w:hAnsi="Courier New" w:cs="Courier New" w:hint="default"/>
+      </w:rPr>
+    </w:lvl>
+    <w:lvl w:ilvl="8" w:tplc="04090005" w:tentative="1">
+      <w:start w:val="1"/>
+      <w:numFmt w:val="bullet"/>
+      <w:lvlText w:val=""/>
+      <w:lvlJc w:val="left"/>
+      <w:pPr>
+        <w:ind w:left="6480" w:hanging="360"/>
+      </w:pPr>
+      <w:rPr>
+        <w:rFonts w:ascii="Wingdings" w:hAnsi="Wingdings" w:hint="default"/>
+      </w:rPr>
+    </w:lvl>
+  </w:abstractNum>
   <w:num w:numId="1">
+    <w:abstractNumId w:val="4"/>
+  </w:num>
+  <w:num w:numId="2">
     <w:abstractNumId w:val="2"/>
   </w:num>
-  <w:num w:numId="2">
+  <w:num w:numId="3">
+    <w:abstractNumId w:val="3"/>
+  </w:num>
+  <w:num w:numId="4">
+    <w:abstractNumId w:val="6"/>
+  </w:num>
+  <w:num w:numId="5">
     <w:abstractNumId w:val="0"/>
   </w:num>
-  <w:num w:numId="3">
+  <w:num w:numId="6">
+    <w:abstractNumId w:val="5"/>
+  </w:num>
+  <w:num w:numId="7">
     <w:abstractNumId w:val="1"/>
   </w:num>
 </w:numbering>

</xml_diff>